<commit_message>
Scaffolded stuff for JS Interop
</commit_message>
<xml_diff>
--- a/BlazorNotes.docx
+++ b/BlazorNotes.docx
@@ -710,7 +710,104 @@
         <w:t>)</w:t>
       </w:r>
     </w:p>
-    <w:p/>
+    <w:p>
+      <w:pPr>
+        <w:pStyle w:val="Heading2"/>
+      </w:pPr>
+      <w:r>
+        <w:lastRenderedPageBreak/>
+        <w:t>HTML</w:t>
+      </w:r>
+      <w:r>
+        <w:t xml:space="preserve"> Handling</w:t>
+      </w:r>
+      <w:bookmarkStart w:id="0" w:name="_GoBack"/>
+      <w:bookmarkEnd w:id="0"/>
+    </w:p>
+    <w:p>
+      <w:r>
+        <w:rPr>
+          <w:noProof/>
+        </w:rPr>
+        <w:drawing>
+          <wp:inline distT="0" distB="0" distL="0" distR="0" wp14:anchorId="55619FDA" wp14:editId="127EE86D">
+            <wp:extent cx="5943600" cy="4269740"/>
+            <wp:effectExtent l="0" t="0" r="0" b="0"/>
+            <wp:docPr id="21" name="Picture 21"/>
+            <wp:cNvGraphicFramePr>
+              <a:graphicFrameLocks xmlns:a="http://schemas.openxmlformats.org/drawingml/2006/main" noChangeAspect="1"/>
+            </wp:cNvGraphicFramePr>
+            <a:graphic xmlns:a="http://schemas.openxmlformats.org/drawingml/2006/main">
+              <a:graphicData uri="http://schemas.openxmlformats.org/drawingml/2006/picture">
+                <pic:pic xmlns:pic="http://schemas.openxmlformats.org/drawingml/2006/picture">
+                  <pic:nvPicPr>
+                    <pic:cNvPr id="1" name=""/>
+                    <pic:cNvPicPr/>
+                  </pic:nvPicPr>
+                  <pic:blipFill>
+                    <a:blip r:embed="rId12"/>
+                    <a:stretch>
+                      <a:fillRect/>
+                    </a:stretch>
+                  </pic:blipFill>
+                  <pic:spPr>
+                    <a:xfrm>
+                      <a:off x="0" y="0"/>
+                      <a:ext cx="5943600" cy="4269740"/>
+                    </a:xfrm>
+                    <a:prstGeom prst="rect">
+                      <a:avLst/>
+                    </a:prstGeom>
+                  </pic:spPr>
+                </pic:pic>
+              </a:graphicData>
+            </a:graphic>
+          </wp:inline>
+        </w:drawing>
+      </w:r>
+    </w:p>
+    <w:p>
+      <w:r>
+        <w:rPr>
+          <w:noProof/>
+        </w:rPr>
+        <w:drawing>
+          <wp:inline distT="0" distB="0" distL="0" distR="0" wp14:anchorId="527B64EA" wp14:editId="1DF52E81">
+            <wp:extent cx="5943600" cy="2626995"/>
+            <wp:effectExtent l="0" t="0" r="0" b="1905"/>
+            <wp:docPr id="22" name="Picture 22"/>
+            <wp:cNvGraphicFramePr>
+              <a:graphicFrameLocks xmlns:a="http://schemas.openxmlformats.org/drawingml/2006/main" noChangeAspect="1"/>
+            </wp:cNvGraphicFramePr>
+            <a:graphic xmlns:a="http://schemas.openxmlformats.org/drawingml/2006/main">
+              <a:graphicData uri="http://schemas.openxmlformats.org/drawingml/2006/picture">
+                <pic:pic xmlns:pic="http://schemas.openxmlformats.org/drawingml/2006/picture">
+                  <pic:nvPicPr>
+                    <pic:cNvPr id="1" name=""/>
+                    <pic:cNvPicPr/>
+                  </pic:nvPicPr>
+                  <pic:blipFill>
+                    <a:blip r:embed="rId13"/>
+                    <a:stretch>
+                      <a:fillRect/>
+                    </a:stretch>
+                  </pic:blipFill>
+                  <pic:spPr>
+                    <a:xfrm>
+                      <a:off x="0" y="0"/>
+                      <a:ext cx="5943600" cy="2626995"/>
+                    </a:xfrm>
+                    <a:prstGeom prst="rect">
+                      <a:avLst/>
+                    </a:prstGeom>
+                  </pic:spPr>
+                </pic:pic>
+              </a:graphicData>
+            </a:graphic>
+          </wp:inline>
+        </w:drawing>
+      </w:r>
+    </w:p>
     <w:p>
       <w:pPr>
         <w:pStyle w:val="Heading1"/>
@@ -720,7 +817,7 @@
       </w:r>
     </w:p>
     <w:p>
-      <w:hyperlink r:id="rId12" w:history="1">
+      <w:hyperlink r:id="rId14" w:history="1">
         <w:r>
           <w:rPr>
             <w:rStyle w:val="Hyperlink"/>
@@ -735,7 +832,6 @@
         <w:pStyle w:val="Heading2"/>
       </w:pPr>
       <w:r>
-        <w:lastRenderedPageBreak/>
         <w:t>Parent/Child</w:t>
       </w:r>
     </w:p>
@@ -947,7 +1043,7 @@
                     <pic:cNvPicPr/>
                   </pic:nvPicPr>
                   <pic:blipFill>
-                    <a:blip r:embed="rId13"/>
+                    <a:blip r:embed="rId15"/>
                     <a:stretch>
                       <a:fillRect/>
                     </a:stretch>
@@ -1062,7 +1158,7 @@
                     <pic:cNvPicPr/>
                   </pic:nvPicPr>
                   <pic:blipFill>
-                    <a:blip r:embed="rId14"/>
+                    <a:blip r:embed="rId16"/>
                     <a:stretch>
                       <a:fillRect/>
                     </a:stretch>
@@ -1164,7 +1260,7 @@
                     <pic:cNvPicPr/>
                   </pic:nvPicPr>
                   <pic:blipFill>
-                    <a:blip r:embed="rId15"/>
+                    <a:blip r:embed="rId17"/>
                     <a:stretch>
                       <a:fillRect/>
                     </a:stretch>
@@ -1217,7 +1313,7 @@
                     <pic:cNvPicPr/>
                   </pic:nvPicPr>
                   <pic:blipFill>
-                    <a:blip r:embed="rId16"/>
+                    <a:blip r:embed="rId18"/>
                     <a:stretch>
                       <a:fillRect/>
                     </a:stretch>
@@ -1248,7 +1344,7 @@
       </w:r>
     </w:p>
     <w:p>
-      <w:hyperlink r:id="rId17" w:history="1">
+      <w:hyperlink r:id="rId19" w:history="1">
         <w:r>
           <w:rPr>
             <w:rStyle w:val="Hyperlink"/>
@@ -1278,7 +1374,7 @@
                     <pic:cNvPicPr/>
                   </pic:nvPicPr>
                   <pic:blipFill>
-                    <a:blip r:embed="rId18"/>
+                    <a:blip r:embed="rId20"/>
                     <a:stretch>
                       <a:fillRect/>
                     </a:stretch>
@@ -1315,7 +1411,7 @@
       </w:r>
     </w:p>
     <w:p>
-      <w:hyperlink r:id="rId19" w:history="1">
+      <w:hyperlink r:id="rId21" w:history="1">
         <w:r>
           <w:rPr>
             <w:rStyle w:val="Hyperlink"/>
@@ -1334,7 +1430,7 @@
       </w:r>
     </w:p>
     <w:p>
-      <w:hyperlink r:id="rId20" w:history="1">
+      <w:hyperlink r:id="rId22" w:history="1">
         <w:r>
           <w:rPr>
             <w:rStyle w:val="Hyperlink"/>
@@ -1602,7 +1698,7 @@
                     <pic:cNvPicPr/>
                   </pic:nvPicPr>
                   <pic:blipFill>
-                    <a:blip r:embed="rId21"/>
+                    <a:blip r:embed="rId23"/>
                     <a:stretch>
                       <a:fillRect/>
                     </a:stretch>
@@ -1687,8 +1783,117 @@
         </w:rPr>
         <w:t xml:space="preserve">” </w:t>
       </w:r>
-      <w:bookmarkStart w:id="0" w:name="_GoBack"/>
-      <w:bookmarkEnd w:id="0"/>
+    </w:p>
+    <w:p>
+      <w:pPr>
+        <w:pStyle w:val="Heading2"/>
+      </w:pPr>
+      <w:proofErr w:type="spellStart"/>
+      <w:r>
+        <w:lastRenderedPageBreak/>
+        <w:t>NavLink</w:t>
+      </w:r>
+      <w:proofErr w:type="spellEnd"/>
+      <w:r>
+        <w:t xml:space="preserve"> Component</w:t>
+      </w:r>
+    </w:p>
+    <w:p>
+      <w:pPr>
+        <w:pStyle w:val="ListParagraph"/>
+        <w:numPr>
+          <w:ilvl w:val="0"/>
+          <w:numId w:val="10"/>
+        </w:numPr>
+      </w:pPr>
+      <w:r>
+        <w:t>Can be used instead of &lt;a&gt;</w:t>
+      </w:r>
+    </w:p>
+    <w:p>
+      <w:pPr>
+        <w:pStyle w:val="ListParagraph"/>
+        <w:numPr>
+          <w:ilvl w:val="0"/>
+          <w:numId w:val="10"/>
+        </w:numPr>
+      </w:pPr>
+      <w:r>
+        <w:t xml:space="preserve">Toggles the “active” </w:t>
+      </w:r>
+      <w:proofErr w:type="spellStart"/>
+      <w:r>
+        <w:t>css</w:t>
+      </w:r>
+      <w:proofErr w:type="spellEnd"/>
+      <w:r>
+        <w:t xml:space="preserve"> class based on whether or not the current </w:t>
+      </w:r>
+      <w:proofErr w:type="spellStart"/>
+      <w:r>
+        <w:t>url</w:t>
+      </w:r>
+      <w:proofErr w:type="spellEnd"/>
+      <w:r>
+        <w:t xml:space="preserve"> “matches” </w:t>
+      </w:r>
+      <w:proofErr w:type="spellStart"/>
+      <w:r>
+        <w:t>href</w:t>
+      </w:r>
+      <w:proofErr w:type="spellEnd"/>
+    </w:p>
+    <w:p>
+      <w:pPr>
+        <w:pStyle w:val="ListParagraph"/>
+        <w:numPr>
+          <w:ilvl w:val="0"/>
+          <w:numId w:val="10"/>
+        </w:numPr>
+      </w:pPr>
+      <w:r>
+        <w:t>Has a Match attribute</w:t>
+      </w:r>
+    </w:p>
+    <w:p>
+      <w:pPr>
+        <w:pStyle w:val="ListParagraph"/>
+        <w:numPr>
+          <w:ilvl w:val="1"/>
+          <w:numId w:val="10"/>
+        </w:numPr>
+      </w:pPr>
+      <w:proofErr w:type="spellStart"/>
+      <w:r>
+        <w:t>NavLinkMatch.All</w:t>
+      </w:r>
+      <w:proofErr w:type="spellEnd"/>
+      <w:r>
+        <w:t xml:space="preserve"> – must match the entire URL</w:t>
+      </w:r>
+    </w:p>
+    <w:p>
+      <w:pPr>
+        <w:pStyle w:val="ListParagraph"/>
+        <w:numPr>
+          <w:ilvl w:val="1"/>
+          <w:numId w:val="10"/>
+        </w:numPr>
+      </w:pPr>
+      <w:proofErr w:type="spellStart"/>
+      <w:r>
+        <w:t>NavLinkMatch.Prefix</w:t>
+      </w:r>
+      <w:proofErr w:type="spellEnd"/>
+      <w:r>
+        <w:t xml:space="preserve"> – This is a “starts with”</w:t>
+      </w:r>
+    </w:p>
+    <w:p/>
+    <w:p>
+      <w:r>
+        <w:t xml:space="preserve">One the services injected by the framework is </w:t>
+      </w:r>
     </w:p>
     <w:p/>
     <w:sectPr>
@@ -1930,6 +2135,119 @@
     </w:lvl>
   </w:abstractNum>
   <w:abstractNum w:abstractNumId="2" w15:restartNumberingAfterBreak="0">
+    <w:nsid w:val="31BE0843"/>
+    <w:multiLevelType w:val="hybridMultilevel"/>
+    <w:tmpl w:val="36C210A8"/>
+    <w:lvl w:ilvl="0" w:tplc="04090001">
+      <w:start w:val="1"/>
+      <w:numFmt w:val="bullet"/>
+      <w:lvlText w:val=""/>
+      <w:lvlJc w:val="left"/>
+      <w:pPr>
+        <w:ind w:left="360" w:hanging="360"/>
+      </w:pPr>
+      <w:rPr>
+        <w:rFonts w:ascii="Symbol" w:hAnsi="Symbol" w:hint="default"/>
+      </w:rPr>
+    </w:lvl>
+    <w:lvl w:ilvl="1" w:tplc="04090003">
+      <w:start w:val="1"/>
+      <w:numFmt w:val="bullet"/>
+      <w:lvlText w:val="o"/>
+      <w:lvlJc w:val="left"/>
+      <w:pPr>
+        <w:ind w:left="1080" w:hanging="360"/>
+      </w:pPr>
+      <w:rPr>
+        <w:rFonts w:ascii="Courier New" w:hAnsi="Courier New" w:cs="Courier New" w:hint="default"/>
+      </w:rPr>
+    </w:lvl>
+    <w:lvl w:ilvl="2" w:tplc="04090005" w:tentative="1">
+      <w:start w:val="1"/>
+      <w:numFmt w:val="bullet"/>
+      <w:lvlText w:val=""/>
+      <w:lvlJc w:val="left"/>
+      <w:pPr>
+        <w:ind w:left="1800" w:hanging="360"/>
+      </w:pPr>
+      <w:rPr>
+        <w:rFonts w:ascii="Wingdings" w:hAnsi="Wingdings" w:hint="default"/>
+      </w:rPr>
+    </w:lvl>
+    <w:lvl w:ilvl="3" w:tplc="04090001" w:tentative="1">
+      <w:start w:val="1"/>
+      <w:numFmt w:val="bullet"/>
+      <w:lvlText w:val=""/>
+      <w:lvlJc w:val="left"/>
+      <w:pPr>
+        <w:ind w:left="2520" w:hanging="360"/>
+      </w:pPr>
+      <w:rPr>
+        <w:rFonts w:ascii="Symbol" w:hAnsi="Symbol" w:hint="default"/>
+      </w:rPr>
+    </w:lvl>
+    <w:lvl w:ilvl="4" w:tplc="04090003" w:tentative="1">
+      <w:start w:val="1"/>
+      <w:numFmt w:val="bullet"/>
+      <w:lvlText w:val="o"/>
+      <w:lvlJc w:val="left"/>
+      <w:pPr>
+        <w:ind w:left="3240" w:hanging="360"/>
+      </w:pPr>
+      <w:rPr>
+        <w:rFonts w:ascii="Courier New" w:hAnsi="Courier New" w:cs="Courier New" w:hint="default"/>
+      </w:rPr>
+    </w:lvl>
+    <w:lvl w:ilvl="5" w:tplc="04090005" w:tentative="1">
+      <w:start w:val="1"/>
+      <w:numFmt w:val="bullet"/>
+      <w:lvlText w:val=""/>
+      <w:lvlJc w:val="left"/>
+      <w:pPr>
+        <w:ind w:left="3960" w:hanging="360"/>
+      </w:pPr>
+      <w:rPr>
+        <w:rFonts w:ascii="Wingdings" w:hAnsi="Wingdings" w:hint="default"/>
+      </w:rPr>
+    </w:lvl>
+    <w:lvl w:ilvl="6" w:tplc="04090001" w:tentative="1">
+      <w:start w:val="1"/>
+      <w:numFmt w:val="bullet"/>
+      <w:lvlText w:val=""/>
+      <w:lvlJc w:val="left"/>
+      <w:pPr>
+        <w:ind w:left="4680" w:hanging="360"/>
+      </w:pPr>
+      <w:rPr>
+        <w:rFonts w:ascii="Symbol" w:hAnsi="Symbol" w:hint="default"/>
+      </w:rPr>
+    </w:lvl>
+    <w:lvl w:ilvl="7" w:tplc="04090003" w:tentative="1">
+      <w:start w:val="1"/>
+      <w:numFmt w:val="bullet"/>
+      <w:lvlText w:val="o"/>
+      <w:lvlJc w:val="left"/>
+      <w:pPr>
+        <w:ind w:left="5400" w:hanging="360"/>
+      </w:pPr>
+      <w:rPr>
+        <w:rFonts w:ascii="Courier New" w:hAnsi="Courier New" w:cs="Courier New" w:hint="default"/>
+      </w:rPr>
+    </w:lvl>
+    <w:lvl w:ilvl="8" w:tplc="04090005" w:tentative="1">
+      <w:start w:val="1"/>
+      <w:numFmt w:val="bullet"/>
+      <w:lvlText w:val=""/>
+      <w:lvlJc w:val="left"/>
+      <w:pPr>
+        <w:ind w:left="6120" w:hanging="360"/>
+      </w:pPr>
+      <w:rPr>
+        <w:rFonts w:ascii="Wingdings" w:hAnsi="Wingdings" w:hint="default"/>
+      </w:rPr>
+    </w:lvl>
+  </w:abstractNum>
+  <w:abstractNum w:abstractNumId="3" w15:restartNumberingAfterBreak="0">
     <w:nsid w:val="3F1719E7"/>
     <w:multiLevelType w:val="hybridMultilevel"/>
     <w:tmpl w:val="B3BA5308"/>
@@ -2042,7 +2360,7 @@
       </w:rPr>
     </w:lvl>
   </w:abstractNum>
-  <w:abstractNum w:abstractNumId="3" w15:restartNumberingAfterBreak="0">
+  <w:abstractNum w:abstractNumId="4" w15:restartNumberingAfterBreak="0">
     <w:nsid w:val="4314189F"/>
     <w:multiLevelType w:val="hybridMultilevel"/>
     <w:tmpl w:val="67048390"/>
@@ -2155,7 +2473,7 @@
       </w:rPr>
     </w:lvl>
   </w:abstractNum>
-  <w:abstractNum w:abstractNumId="4" w15:restartNumberingAfterBreak="0">
+  <w:abstractNum w:abstractNumId="5" w15:restartNumberingAfterBreak="0">
     <w:nsid w:val="5B324D5A"/>
     <w:multiLevelType w:val="hybridMultilevel"/>
     <w:tmpl w:val="AAAADE68"/>
@@ -2268,7 +2586,7 @@
       </w:rPr>
     </w:lvl>
   </w:abstractNum>
-  <w:abstractNum w:abstractNumId="5" w15:restartNumberingAfterBreak="0">
+  <w:abstractNum w:abstractNumId="6" w15:restartNumberingAfterBreak="0">
     <w:nsid w:val="67520D03"/>
     <w:multiLevelType w:val="hybridMultilevel"/>
     <w:tmpl w:val="B1440948"/>
@@ -2381,7 +2699,7 @@
       </w:rPr>
     </w:lvl>
   </w:abstractNum>
-  <w:abstractNum w:abstractNumId="6" w15:restartNumberingAfterBreak="0">
+  <w:abstractNum w:abstractNumId="7" w15:restartNumberingAfterBreak="0">
     <w:nsid w:val="6FAE2D51"/>
     <w:multiLevelType w:val="hybridMultilevel"/>
     <w:tmpl w:val="7C3214AE"/>
@@ -2494,7 +2812,7 @@
       </w:rPr>
     </w:lvl>
   </w:abstractNum>
-  <w:abstractNum w:abstractNumId="7" w15:restartNumberingAfterBreak="0">
+  <w:abstractNum w:abstractNumId="8" w15:restartNumberingAfterBreak="0">
     <w:nsid w:val="79993519"/>
     <w:multiLevelType w:val="hybridMultilevel"/>
     <w:tmpl w:val="68142A40"/>
@@ -2607,7 +2925,7 @@
       </w:rPr>
     </w:lvl>
   </w:abstractNum>
-  <w:abstractNum w:abstractNumId="8" w15:restartNumberingAfterBreak="0">
+  <w:abstractNum w:abstractNumId="9" w15:restartNumberingAfterBreak="0">
     <w:nsid w:val="7D7A1610"/>
     <w:multiLevelType w:val="hybridMultilevel"/>
     <w:tmpl w:val="42BC8EF6"/>
@@ -2721,31 +3039,34 @@
     </w:lvl>
   </w:abstractNum>
   <w:num w:numId="1">
+    <w:abstractNumId w:val="6"/>
+  </w:num>
+  <w:num w:numId="2">
     <w:abstractNumId w:val="5"/>
   </w:num>
-  <w:num w:numId="2">
+  <w:num w:numId="3">
     <w:abstractNumId w:val="4"/>
   </w:num>
-  <w:num w:numId="3">
-    <w:abstractNumId w:val="3"/>
-  </w:num>
   <w:num w:numId="4">
-    <w:abstractNumId w:val="6"/>
+    <w:abstractNumId w:val="7"/>
   </w:num>
   <w:num w:numId="5">
-    <w:abstractNumId w:val="7"/>
+    <w:abstractNumId w:val="8"/>
   </w:num>
   <w:num w:numId="6">
-    <w:abstractNumId w:val="2"/>
+    <w:abstractNumId w:val="3"/>
   </w:num>
   <w:num w:numId="7">
     <w:abstractNumId w:val="0"/>
   </w:num>
   <w:num w:numId="8">
-    <w:abstractNumId w:val="8"/>
+    <w:abstractNumId w:val="9"/>
   </w:num>
   <w:num w:numId="9">
     <w:abstractNumId w:val="1"/>
+  </w:num>
+  <w:num w:numId="10">
+    <w:abstractNumId w:val="2"/>
   </w:num>
 </w:numbering>
 </file>

</xml_diff>

<commit_message>
Extension methods on ElementReference
</commit_message>
<xml_diff>
--- a/BlazorNotes.docx
+++ b/BlazorNotes.docx
@@ -1,6 +1,6 @@
 
 <file path=word/document.xml><?xml version="1.0" encoding="utf-8"?>
-<w:document xmlns:wpc="http://schemas.microsoft.com/office/word/2010/wordprocessingCanvas" xmlns:cx="http://schemas.microsoft.com/office/drawing/2014/chartex" xmlns:cx1="http://schemas.microsoft.com/office/drawing/2015/9/8/chartex" xmlns:cx2="http://schemas.microsoft.com/office/drawing/2015/10/21/chartex" xmlns:cx3="http://schemas.microsoft.com/office/drawing/2016/5/9/chartex" xmlns:cx4="http://schemas.microsoft.com/office/drawing/2016/5/10/chartex" xmlns:cx5="http://schemas.microsoft.com/office/drawing/2016/5/11/chartex" xmlns:cx6="http://schemas.microsoft.com/office/drawing/2016/5/12/chartex" xmlns:cx7="http://schemas.microsoft.com/office/drawing/2016/5/13/chartex" xmlns:cx8="http://schemas.microsoft.com/office/drawing/2016/5/14/chartex" xmlns:mc="http://schemas.openxmlformats.org/markup-compatibility/2006" xmlns:aink="http://schemas.microsoft.com/office/drawing/2016/ink" xmlns:am3d="http://schemas.microsoft.com/office/drawing/2017/model3d" xmlns:o="urn:schemas-microsoft-com:office:office" xmlns:r="http://schemas.openxmlformats.org/officeDocument/2006/relationships" xmlns:m="http://schemas.openxmlformats.org/officeDocument/2006/math" xmlns:v="urn:schemas-microsoft-com:vml" xmlns:wp14="http://schemas.microsoft.com/office/word/2010/wordprocessingDrawing" xmlns:wp="http://schemas.openxmlformats.org/drawingml/2006/wordprocessingDrawing" xmlns:w10="urn:schemas-microsoft-com:office:word" xmlns:w="http://schemas.openxmlformats.org/wordprocessingml/2006/main" xmlns:w14="http://schemas.microsoft.com/office/word/2010/wordml" xmlns:w15="http://schemas.microsoft.com/office/word/2012/wordml" xmlns:w16cid="http://schemas.microsoft.com/office/word/2016/wordml/cid" xmlns:w16se="http://schemas.microsoft.com/office/word/2015/wordml/symex" xmlns:wpg="http://schemas.microsoft.com/office/word/2010/wordprocessingGroup" xmlns:wpi="http://schemas.microsoft.com/office/word/2010/wordprocessingInk" xmlns:wne="http://schemas.microsoft.com/office/word/2006/wordml" xmlns:wps="http://schemas.microsoft.com/office/word/2010/wordprocessingShape" mc:Ignorable="w14 w15 w16se w16cid wp14">
+<w:document xmlns:wpc="http://schemas.microsoft.com/office/word/2010/wordprocessingCanvas" xmlns:cx="http://schemas.microsoft.com/office/drawing/2014/chartex" xmlns:cx1="http://schemas.microsoft.com/office/drawing/2015/9/8/chartex" xmlns:mc="http://schemas.openxmlformats.org/markup-compatibility/2006" xmlns:o="urn:schemas-microsoft-com:office:office" xmlns:r="http://schemas.openxmlformats.org/officeDocument/2006/relationships" xmlns:m="http://schemas.openxmlformats.org/officeDocument/2006/math" xmlns:v="urn:schemas-microsoft-com:vml" xmlns:wp14="http://schemas.microsoft.com/office/word/2010/wordprocessingDrawing" xmlns:wp="http://schemas.openxmlformats.org/drawingml/2006/wordprocessingDrawing" xmlns:w10="urn:schemas-microsoft-com:office:word" xmlns:w="http://schemas.openxmlformats.org/wordprocessingml/2006/main" xmlns:w14="http://schemas.microsoft.com/office/word/2010/wordml" xmlns:w15="http://schemas.microsoft.com/office/word/2012/wordml" xmlns:w16se="http://schemas.microsoft.com/office/word/2015/wordml/symex" xmlns:wpg="http://schemas.microsoft.com/office/word/2010/wordprocessingGroup" xmlns:wpi="http://schemas.microsoft.com/office/word/2010/wordprocessingInk" xmlns:wne="http://schemas.microsoft.com/office/word/2006/wordml" xmlns:wps="http://schemas.microsoft.com/office/word/2010/wordprocessingShape" mc:Ignorable="w14 w15 w16se wp14">
   <w:body>
     <w:p>
       <w:pPr>
@@ -174,13 +174,8 @@
         <w:t xml:space="preserve">it is </w:t>
       </w:r>
       <w:proofErr w:type="spellStart"/>
-      <w:proofErr w:type="gramStart"/>
-      <w:r>
-        <w:t>blazor.boot</w:t>
-      </w:r>
-      <w:proofErr w:type="gramEnd"/>
-      <w:r>
-        <w:t>.json</w:t>
+      <w:r>
+        <w:t>blazor.boot.json</w:t>
       </w:r>
       <w:proofErr w:type="spellEnd"/>
     </w:p>
@@ -193,18 +188,15 @@
         </w:numPr>
       </w:pPr>
       <w:r>
-        <w:t xml:space="preserve">I found it </w:t>
-      </w:r>
-      <w:proofErr w:type="gramStart"/>
-      <w:r>
-        <w:t>in  the</w:t>
-      </w:r>
-      <w:proofErr w:type="gramEnd"/>
-      <w:r>
-        <w:t xml:space="preserve"> </w:t>
-      </w:r>
-      <w:r>
-        <w:t>obj\Debug\netstandard2.0\</w:t>
+        <w:t xml:space="preserve">I found it in  the </w:t>
+      </w:r>
+      <w:proofErr w:type="spellStart"/>
+      <w:r>
+        <w:t>obj</w:t>
+      </w:r>
+      <w:proofErr w:type="spellEnd"/>
+      <w:r>
+        <w:t>\Debug\netstandard2.0\</w:t>
       </w:r>
       <w:proofErr w:type="spellStart"/>
       <w:r>
@@ -454,13 +446,8 @@
         <w:t xml:space="preserve">The </w:t>
       </w:r>
       <w:proofErr w:type="spellStart"/>
-      <w:proofErr w:type="gramStart"/>
-      <w:r>
-        <w:t>blazor.boot</w:t>
-      </w:r>
-      <w:proofErr w:type="gramEnd"/>
-      <w:r>
-        <w:t>.json</w:t>
+      <w:r>
+        <w:t>blazor.boot.json</w:t>
       </w:r>
       <w:proofErr w:type="spellEnd"/>
       <w:r>
@@ -866,15 +853,7 @@
         </w:numPr>
       </w:pPr>
       <w:r>
-        <w:t xml:space="preserve">Has some of </w:t>
-      </w:r>
-      <w:proofErr w:type="gramStart"/>
-      <w:r>
-        <w:t>it’s</w:t>
-      </w:r>
-      <w:proofErr w:type="gramEnd"/>
-      <w:r>
-        <w:t xml:space="preserve"> own HTML / Model stuff – but also has </w:t>
+        <w:t xml:space="preserve">Has some of it’s own HTML / Model stuff – but also has </w:t>
       </w:r>
     </w:p>
     <w:p>
@@ -1204,18 +1183,13 @@
         <w:t>@</w:t>
       </w:r>
       <w:r>
-        <w:t>bind</w:t>
-      </w:r>
-      <w:proofErr w:type="gramStart"/>
-      <w:r>
-        <w:t>=”</w:t>
+        <w:t>bind=”</w:t>
       </w:r>
       <w:proofErr w:type="spellStart"/>
       <w:r>
         <w:t>PropertyName</w:t>
       </w:r>
       <w:proofErr w:type="spellEnd"/>
-      <w:proofErr w:type="gramEnd"/>
       <w:r>
         <w:t>” attribute</w:t>
       </w:r>
@@ -1750,17 +1724,12 @@
         <w:t xml:space="preserve">Call it’s </w:t>
       </w:r>
       <w:proofErr w:type="spellStart"/>
-      <w:proofErr w:type="gramStart"/>
       <w:r>
         <w:t>NavigateTo</w:t>
       </w:r>
       <w:proofErr w:type="spellEnd"/>
       <w:r>
-        <w:t>(</w:t>
-      </w:r>
-      <w:proofErr w:type="gramEnd"/>
-      <w:r>
-        <w:t>) method</w:t>
+        <w:t>() method</w:t>
       </w:r>
     </w:p>
     <w:p>
@@ -1969,7 +1938,7 @@
       </w:r>
     </w:p>
     <w:p>
-      <w:hyperlink r:id="rId24" w:history="1">
+      <w:hyperlink r:id="rId24" w:anchor="capture-references-to-elements" w:history="1">
         <w:r>
           <w:rPr>
             <w:rStyle w:val="Hyperlink"/>
@@ -1987,20 +1956,57 @@
         </w:numPr>
       </w:pPr>
       <w:r>
-        <w:t>HTML has an @ref</w:t>
-      </w:r>
-      <w:proofErr w:type="gramStart"/>
-      <w:r>
-        <w:t>=”</w:t>
+        <w:t>HTML has an @ref=”</w:t>
       </w:r>
       <w:proofErr w:type="spellStart"/>
       <w:r>
         <w:t>propertyName</w:t>
       </w:r>
       <w:proofErr w:type="spellEnd"/>
-      <w:proofErr w:type="gramEnd"/>
       <w:r>
         <w:t>” attribute</w:t>
+      </w:r>
+    </w:p>
+    <w:p>
+      <w:r>
+        <w:rPr>
+          <w:noProof/>
+        </w:rPr>
+        <w:drawing>
+          <wp:inline distT="0" distB="0" distL="0" distR="0" wp14:anchorId="5B3FEEBA" wp14:editId="6EE69992">
+            <wp:extent cx="4210050" cy="590550"/>
+            <wp:effectExtent l="0" t="0" r="0" b="0"/>
+            <wp:docPr id="3" name="Picture 3"/>
+            <wp:cNvGraphicFramePr>
+              <a:graphicFrameLocks xmlns:a="http://schemas.openxmlformats.org/drawingml/2006/main" noChangeAspect="1"/>
+            </wp:cNvGraphicFramePr>
+            <a:graphic xmlns:a="http://schemas.openxmlformats.org/drawingml/2006/main">
+              <a:graphicData uri="http://schemas.openxmlformats.org/drawingml/2006/picture">
+                <pic:pic xmlns:pic="http://schemas.openxmlformats.org/drawingml/2006/picture">
+                  <pic:nvPicPr>
+                    <pic:cNvPr id="1" name=""/>
+                    <pic:cNvPicPr/>
+                  </pic:nvPicPr>
+                  <pic:blipFill>
+                    <a:blip r:embed="rId25"/>
+                    <a:stretch>
+                      <a:fillRect/>
+                    </a:stretch>
+                  </pic:blipFill>
+                  <pic:spPr>
+                    <a:xfrm>
+                      <a:off x="0" y="0"/>
+                      <a:ext cx="4210050" cy="590550"/>
+                    </a:xfrm>
+                    <a:prstGeom prst="rect">
+                      <a:avLst/>
+                    </a:prstGeom>
+                  </pic:spPr>
+                </pic:pic>
+              </a:graphicData>
+            </a:graphic>
+          </wp:inline>
+        </w:drawing>
       </w:r>
     </w:p>
     <w:p>
@@ -2030,9 +2036,271 @@
       <w:r>
         <w:t xml:space="preserve"> property</w:t>
       </w:r>
+    </w:p>
+    <w:p>
+      <w:r>
+        <w:rPr>
+          <w:noProof/>
+        </w:rPr>
+        <w:drawing>
+          <wp:inline distT="0" distB="0" distL="0" distR="0" wp14:anchorId="18008D2C" wp14:editId="6AF60AE0">
+            <wp:extent cx="4086225" cy="752475"/>
+            <wp:effectExtent l="0" t="0" r="9525" b="9525"/>
+            <wp:docPr id="4" name="Picture 4"/>
+            <wp:cNvGraphicFramePr>
+              <a:graphicFrameLocks xmlns:a="http://schemas.openxmlformats.org/drawingml/2006/main" noChangeAspect="1"/>
+            </wp:cNvGraphicFramePr>
+            <a:graphic xmlns:a="http://schemas.openxmlformats.org/drawingml/2006/main">
+              <a:graphicData uri="http://schemas.openxmlformats.org/drawingml/2006/picture">
+                <pic:pic xmlns:pic="http://schemas.openxmlformats.org/drawingml/2006/picture">
+                  <pic:nvPicPr>
+                    <pic:cNvPr id="1" name=""/>
+                    <pic:cNvPicPr/>
+                  </pic:nvPicPr>
+                  <pic:blipFill>
+                    <a:blip r:embed="rId26"/>
+                    <a:stretch>
+                      <a:fillRect/>
+                    </a:stretch>
+                  </pic:blipFill>
+                  <pic:spPr>
+                    <a:xfrm>
+                      <a:off x="0" y="0"/>
+                      <a:ext cx="4086225" cy="752475"/>
+                    </a:xfrm>
+                    <a:prstGeom prst="rect">
+                      <a:avLst/>
+                    </a:prstGeom>
+                  </pic:spPr>
+                </pic:pic>
+              </a:graphicData>
+            </a:graphic>
+          </wp:inline>
+        </w:drawing>
+      </w:r>
+    </w:p>
+    <w:p/>
+    <w:p>
+      <w:pPr>
+        <w:pStyle w:val="ListParagraph"/>
+        <w:numPr>
+          <w:ilvl w:val="0"/>
+          <w:numId w:val="12"/>
+        </w:numPr>
+      </w:pPr>
+      <w:r>
+        <w:t xml:space="preserve">The JS can “act on” the element reference.  In this example the “element” in &lt;input&gt; which has a property name </w:t>
+      </w:r>
+      <w:r>
+        <w:rPr>
+          <w:i/>
+        </w:rPr>
+        <w:t>value</w:t>
+      </w:r>
+      <w:r>
+        <w:t xml:space="preserve"> </w:t>
+      </w:r>
+    </w:p>
+    <w:p>
+      <w:pPr>
+        <w:pStyle w:val="ListParagraph"/>
+        <w:ind w:left="360"/>
+      </w:pPr>
+    </w:p>
+    <w:p>
+      <w:pPr>
+        <w:pStyle w:val="ListParagraph"/>
+        <w:ind w:left="360"/>
+      </w:pPr>
+      <w:r>
+        <w:rPr>
+          <w:noProof/>
+        </w:rPr>
+        <w:drawing>
+          <wp:inline distT="0" distB="0" distL="0" distR="0" wp14:anchorId="0263E621" wp14:editId="339EF798">
+            <wp:extent cx="2162175" cy="561975"/>
+            <wp:effectExtent l="0" t="0" r="9525" b="9525"/>
+            <wp:docPr id="5" name="Picture 5"/>
+            <wp:cNvGraphicFramePr>
+              <a:graphicFrameLocks xmlns:a="http://schemas.openxmlformats.org/drawingml/2006/main" noChangeAspect="1"/>
+            </wp:cNvGraphicFramePr>
+            <a:graphic xmlns:a="http://schemas.openxmlformats.org/drawingml/2006/main">
+              <a:graphicData uri="http://schemas.openxmlformats.org/drawingml/2006/picture">
+                <pic:pic xmlns:pic="http://schemas.openxmlformats.org/drawingml/2006/picture">
+                  <pic:nvPicPr>
+                    <pic:cNvPr id="1" name=""/>
+                    <pic:cNvPicPr/>
+                  </pic:nvPicPr>
+                  <pic:blipFill>
+                    <a:blip r:embed="rId27"/>
+                    <a:stretch>
+                      <a:fillRect/>
+                    </a:stretch>
+                  </pic:blipFill>
+                  <pic:spPr>
+                    <a:xfrm>
+                      <a:off x="0" y="0"/>
+                      <a:ext cx="2162175" cy="561975"/>
+                    </a:xfrm>
+                    <a:prstGeom prst="rect">
+                      <a:avLst/>
+                    </a:prstGeom>
+                  </pic:spPr>
+                </pic:pic>
+              </a:graphicData>
+            </a:graphic>
+          </wp:inline>
+        </w:drawing>
+      </w:r>
+    </w:p>
+    <w:p>
+      <w:pPr>
+        <w:pStyle w:val="ListParagraph"/>
+        <w:ind w:left="360"/>
+      </w:pPr>
+    </w:p>
+    <w:p>
+      <w:pPr>
+        <w:pStyle w:val="ListParagraph"/>
+        <w:ind w:left="0"/>
+      </w:pPr>
+      <w:r>
+        <w:t xml:space="preserve">Since in .NET we are working with </w:t>
+      </w:r>
+      <w:proofErr w:type="spellStart"/>
+      <w:proofErr w:type="gramStart"/>
+      <w:r>
+        <w:t>ElementReference</w:t>
+      </w:r>
+      <w:proofErr w:type="spellEnd"/>
+      <w:proofErr w:type="gramEnd"/>
+      <w:r>
+        <w:t xml:space="preserve"> we can create extension methods on </w:t>
+      </w:r>
+      <w:proofErr w:type="spellStart"/>
+      <w:r>
+        <w:t>ElementReference</w:t>
+      </w:r>
+      <w:proofErr w:type="spellEnd"/>
+      <w:r>
+        <w:t xml:space="preserve">.  </w:t>
+      </w:r>
+    </w:p>
+    <w:p>
+      <w:pPr>
+        <w:pStyle w:val="ListParagraph"/>
+        <w:numPr>
+          <w:ilvl w:val="0"/>
+          <w:numId w:val="12"/>
+        </w:numPr>
+      </w:pPr>
+      <w:r>
+        <w:lastRenderedPageBreak/>
+        <w:t>Extension definition</w:t>
+      </w:r>
+    </w:p>
+    <w:p>
+      <w:r>
+        <w:rPr>
+          <w:noProof/>
+        </w:rPr>
+        <w:drawing>
+          <wp:inline distT="0" distB="0" distL="0" distR="0" wp14:anchorId="4AB51C43" wp14:editId="0C1E283A">
+            <wp:extent cx="5943600" cy="1001395"/>
+            <wp:effectExtent l="0" t="0" r="0" b="8255"/>
+            <wp:docPr id="7" name="Picture 7"/>
+            <wp:cNvGraphicFramePr>
+              <a:graphicFrameLocks xmlns:a="http://schemas.openxmlformats.org/drawingml/2006/main" noChangeAspect="1"/>
+            </wp:cNvGraphicFramePr>
+            <a:graphic xmlns:a="http://schemas.openxmlformats.org/drawingml/2006/main">
+              <a:graphicData uri="http://schemas.openxmlformats.org/drawingml/2006/picture">
+                <pic:pic xmlns:pic="http://schemas.openxmlformats.org/drawingml/2006/picture">
+                  <pic:nvPicPr>
+                    <pic:cNvPr id="1" name=""/>
+                    <pic:cNvPicPr/>
+                  </pic:nvPicPr>
+                  <pic:blipFill>
+                    <a:blip r:embed="rId28"/>
+                    <a:stretch>
+                      <a:fillRect/>
+                    </a:stretch>
+                  </pic:blipFill>
+                  <pic:spPr>
+                    <a:xfrm>
+                      <a:off x="0" y="0"/>
+                      <a:ext cx="5943600" cy="1001395"/>
+                    </a:xfrm>
+                    <a:prstGeom prst="rect">
+                      <a:avLst/>
+                    </a:prstGeom>
+                  </pic:spPr>
+                </pic:pic>
+              </a:graphicData>
+            </a:graphic>
+          </wp:inline>
+        </w:drawing>
+      </w:r>
+    </w:p>
+    <w:p>
+      <w:pPr>
+        <w:pStyle w:val="ListParagraph"/>
+        <w:numPr>
+          <w:ilvl w:val="0"/>
+          <w:numId w:val="12"/>
+        </w:numPr>
+      </w:pPr>
+      <w:r>
+        <w:t xml:space="preserve">Extension </w:t>
+      </w:r>
+      <w:r>
+        <w:t xml:space="preserve">usage – Component has </w:t>
+      </w:r>
+    </w:p>
+    <w:p>
+      <w:r>
+        <w:rPr>
+          <w:noProof/>
+        </w:rPr>
+        <w:drawing>
+          <wp:inline distT="0" distB="0" distL="0" distR="0" wp14:anchorId="7E50A13D" wp14:editId="7E1D32E6">
+            <wp:extent cx="4391025" cy="2286000"/>
+            <wp:effectExtent l="0" t="0" r="9525" b="0"/>
+            <wp:docPr id="10" name="Picture 10"/>
+            <wp:cNvGraphicFramePr>
+              <a:graphicFrameLocks xmlns:a="http://schemas.openxmlformats.org/drawingml/2006/main" noChangeAspect="1"/>
+            </wp:cNvGraphicFramePr>
+            <a:graphic xmlns:a="http://schemas.openxmlformats.org/drawingml/2006/main">
+              <a:graphicData uri="http://schemas.openxmlformats.org/drawingml/2006/picture">
+                <pic:pic xmlns:pic="http://schemas.openxmlformats.org/drawingml/2006/picture">
+                  <pic:nvPicPr>
+                    <pic:cNvPr id="1" name=""/>
+                    <pic:cNvPicPr/>
+                  </pic:nvPicPr>
+                  <pic:blipFill>
+                    <a:blip r:embed="rId29"/>
+                    <a:stretch>
+                      <a:fillRect/>
+                    </a:stretch>
+                  </pic:blipFill>
+                  <pic:spPr>
+                    <a:xfrm>
+                      <a:off x="0" y="0"/>
+                      <a:ext cx="4391025" cy="2286000"/>
+                    </a:xfrm>
+                    <a:prstGeom prst="rect">
+                      <a:avLst/>
+                    </a:prstGeom>
+                  </pic:spPr>
+                </pic:pic>
+              </a:graphicData>
+            </a:graphic>
+          </wp:inline>
+        </w:drawing>
+      </w:r>
       <w:bookmarkStart w:id="0" w:name="_GoBack"/>
       <w:bookmarkEnd w:id="0"/>
     </w:p>
+    <w:p/>
     <w:sectPr>
       <w:pgSz w:w="12240" w:h="15840"/>
       <w:pgMar w:top="1440" w:right="1440" w:bottom="1440" w:left="1440" w:header="720" w:footer="720" w:gutter="0"/>
@@ -2044,7 +2312,7 @@
 </file>
 
 <file path=word/numbering.xml><?xml version="1.0" encoding="utf-8"?>
-<w:numbering xmlns:wpc="http://schemas.microsoft.com/office/word/2010/wordprocessingCanvas" xmlns:cx="http://schemas.microsoft.com/office/drawing/2014/chartex" xmlns:cx1="http://schemas.microsoft.com/office/drawing/2015/9/8/chartex" xmlns:cx2="http://schemas.microsoft.com/office/drawing/2015/10/21/chartex" xmlns:cx3="http://schemas.microsoft.com/office/drawing/2016/5/9/chartex" xmlns:cx4="http://schemas.microsoft.com/office/drawing/2016/5/10/chartex" xmlns:cx5="http://schemas.microsoft.com/office/drawing/2016/5/11/chartex" xmlns:cx6="http://schemas.microsoft.com/office/drawing/2016/5/12/chartex" xmlns:cx7="http://schemas.microsoft.com/office/drawing/2016/5/13/chartex" xmlns:cx8="http://schemas.microsoft.com/office/drawing/2016/5/14/chartex" xmlns:mc="http://schemas.openxmlformats.org/markup-compatibility/2006" xmlns:aink="http://schemas.microsoft.com/office/drawing/2016/ink" xmlns:am3d="http://schemas.microsoft.com/office/drawing/2017/model3d" xmlns:o="urn:schemas-microsoft-com:office:office" xmlns:r="http://schemas.openxmlformats.org/officeDocument/2006/relationships" xmlns:m="http://schemas.openxmlformats.org/officeDocument/2006/math" xmlns:v="urn:schemas-microsoft-com:vml" xmlns:wp14="http://schemas.microsoft.com/office/word/2010/wordprocessingDrawing" xmlns:wp="http://schemas.openxmlformats.org/drawingml/2006/wordprocessingDrawing" xmlns:w10="urn:schemas-microsoft-com:office:word" xmlns:w="http://schemas.openxmlformats.org/wordprocessingml/2006/main" xmlns:w14="http://schemas.microsoft.com/office/word/2010/wordml" xmlns:w15="http://schemas.microsoft.com/office/word/2012/wordml" xmlns:w16cid="http://schemas.microsoft.com/office/word/2016/wordml/cid" xmlns:w16se="http://schemas.microsoft.com/office/word/2015/wordml/symex" xmlns:wpg="http://schemas.microsoft.com/office/word/2010/wordprocessingGroup" xmlns:wpi="http://schemas.microsoft.com/office/word/2010/wordprocessingInk" xmlns:wne="http://schemas.microsoft.com/office/word/2006/wordml" xmlns:wps="http://schemas.microsoft.com/office/word/2010/wordprocessingShape" mc:Ignorable="w14 w15 w16se w16cid wp14">
+<w:numbering xmlns:wpc="http://schemas.microsoft.com/office/word/2010/wordprocessingCanvas" xmlns:cx="http://schemas.microsoft.com/office/drawing/2014/chartex" xmlns:cx1="http://schemas.microsoft.com/office/drawing/2015/9/8/chartex" xmlns:mc="http://schemas.openxmlformats.org/markup-compatibility/2006" xmlns:o="urn:schemas-microsoft-com:office:office" xmlns:r="http://schemas.openxmlformats.org/officeDocument/2006/relationships" xmlns:m="http://schemas.openxmlformats.org/officeDocument/2006/math" xmlns:v="urn:schemas-microsoft-com:vml" xmlns:wp14="http://schemas.microsoft.com/office/word/2010/wordprocessingDrawing" xmlns:wp="http://schemas.openxmlformats.org/drawingml/2006/wordprocessingDrawing" xmlns:w10="urn:schemas-microsoft-com:office:word" xmlns:w="http://schemas.openxmlformats.org/wordprocessingml/2006/main" xmlns:w14="http://schemas.microsoft.com/office/word/2010/wordml" xmlns:w15="http://schemas.microsoft.com/office/word/2012/wordml" xmlns:w16se="http://schemas.microsoft.com/office/word/2015/wordml/symex" xmlns:wpg="http://schemas.microsoft.com/office/word/2010/wordprocessingGroup" xmlns:wpi="http://schemas.microsoft.com/office/word/2010/wordprocessingInk" xmlns:wne="http://schemas.microsoft.com/office/word/2006/wordml" xmlns:wps="http://schemas.microsoft.com/office/word/2010/wordprocessingShape" mc:Ignorable="w14 w15 w16se wp14">
   <w:abstractNum w:abstractNumId="0" w15:restartNumberingAfterBreak="0">
     <w:nsid w:val="1C366FDD"/>
     <w:multiLevelType w:val="hybridMultilevel"/>
@@ -2839,7 +3107,7 @@
   <w:abstractNum w:abstractNumId="7" w15:restartNumberingAfterBreak="0">
     <w:nsid w:val="607F2543"/>
     <w:multiLevelType w:val="hybridMultilevel"/>
-    <w:tmpl w:val="4574D566"/>
+    <w:tmpl w:val="E918D9BE"/>
     <w:lvl w:ilvl="0" w:tplc="04090001">
       <w:start w:val="1"/>
       <w:numFmt w:val="bullet"/>
@@ -3441,7 +3709,7 @@
 </file>
 
 <file path=word/styles.xml><?xml version="1.0" encoding="utf-8"?>
-<w:styles xmlns:mc="http://schemas.openxmlformats.org/markup-compatibility/2006" xmlns:r="http://schemas.openxmlformats.org/officeDocument/2006/relationships" xmlns:w="http://schemas.openxmlformats.org/wordprocessingml/2006/main" xmlns:w14="http://schemas.microsoft.com/office/word/2010/wordml" xmlns:w15="http://schemas.microsoft.com/office/word/2012/wordml" xmlns:w16cid="http://schemas.microsoft.com/office/word/2016/wordml/cid" xmlns:w16se="http://schemas.microsoft.com/office/word/2015/wordml/symex" mc:Ignorable="w14 w15 w16se w16cid">
+<w:styles xmlns:mc="http://schemas.openxmlformats.org/markup-compatibility/2006" xmlns:r="http://schemas.openxmlformats.org/officeDocument/2006/relationships" xmlns:w="http://schemas.openxmlformats.org/wordprocessingml/2006/main" xmlns:w14="http://schemas.microsoft.com/office/word/2010/wordml" xmlns:w15="http://schemas.microsoft.com/office/word/2012/wordml" xmlns:w16se="http://schemas.microsoft.com/office/word/2015/wordml/symex" mc:Ignorable="w14 w15 w16se">
   <w:docDefaults>
     <w:rPrDefault>
       <w:rPr>
@@ -3457,7 +3725,7 @@
       </w:pPr>
     </w:pPrDefault>
   </w:docDefaults>
-  <w:latentStyles w:defLockedState="0" w:defUIPriority="99" w:defSemiHidden="0" w:defUnhideWhenUsed="0" w:defQFormat="0" w:count="375">
+  <w:latentStyles w:defLockedState="0" w:defUIPriority="99" w:defSemiHidden="0" w:defUnhideWhenUsed="0" w:defQFormat="0" w:count="371">
     <w:lsdException w:name="Normal" w:uiPriority="0" w:qFormat="1"/>
     <w:lsdException w:name="heading 1" w:uiPriority="9" w:qFormat="1"/>
     <w:lsdException w:name="heading 2" w:semiHidden="1" w:uiPriority="9" w:unhideWhenUsed="1" w:qFormat="1"/>
@@ -3829,10 +4097,6 @@
     <w:lsdException w:name="List Table 5 Dark Accent 6" w:uiPriority="50"/>
     <w:lsdException w:name="List Table 6 Colorful Accent 6" w:uiPriority="51"/>
     <w:lsdException w:name="List Table 7 Colorful Accent 6" w:uiPriority="52"/>
-    <w:lsdException w:name="Mention" w:semiHidden="1" w:unhideWhenUsed="1"/>
-    <w:lsdException w:name="Smart Hyperlink" w:semiHidden="1" w:unhideWhenUsed="1"/>
-    <w:lsdException w:name="Hashtag" w:semiHidden="1" w:unhideWhenUsed="1"/>
-    <w:lsdException w:name="Unresolved Mention" w:semiHidden="1" w:unhideWhenUsed="1"/>
   </w:latentStyles>
   <w:style w:type="paragraph" w:default="1" w:styleId="Normal">
     <w:name w:val="Normal"/>
@@ -4021,7 +4285,7 @@
       <w:u w:val="single"/>
     </w:rPr>
   </w:style>
-  <w:style w:type="character" w:styleId="UnresolvedMention">
+  <w:style w:type="character" w:customStyle="1" w:styleId="UnresolvedMention">
     <w:name w:val="Unresolved Mention"/>
     <w:basedOn w:val="DefaultParagraphFont"/>
     <w:uiPriority w:val="99"/>

</xml_diff>

<commit_message>
JS calls a method on a NET instance
</commit_message>
<xml_diff>
--- a/BlazorNotes.docx
+++ b/BlazorNotes.docx
@@ -2297,6 +2297,589 @@
           </wp:inline>
         </w:drawing>
       </w:r>
+    </w:p>
+    <w:p/>
+    <w:p>
+      <w:pPr>
+        <w:pStyle w:val="Heading2"/>
+      </w:pPr>
+      <w:r>
+        <w:t xml:space="preserve">JS </w:t>
+      </w:r>
+      <w:proofErr w:type="gramStart"/>
+      <w:r>
+        <w:t>Calling</w:t>
+      </w:r>
+      <w:proofErr w:type="gramEnd"/>
+      <w:r>
+        <w:t xml:space="preserve"> .NET </w:t>
+      </w:r>
+    </w:p>
+    <w:p>
+      <w:pPr>
+        <w:pStyle w:val="Heading3"/>
+      </w:pPr>
+      <w:r>
+        <w:t>Instance</w:t>
+      </w:r>
+    </w:p>
+    <w:p>
+      <w:pPr>
+        <w:pStyle w:val="ListParagraph"/>
+        <w:numPr>
+          <w:ilvl w:val="0"/>
+          <w:numId w:val="12"/>
+        </w:numPr>
+      </w:pPr>
+      <w:r>
+        <w:t xml:space="preserve">When all is said and done, the JS code will invoke </w:t>
+      </w:r>
+      <w:proofErr w:type="spellStart"/>
+      <w:r>
+        <w:t>SayHello</w:t>
+      </w:r>
+      <w:proofErr w:type="spellEnd"/>
+      <w:r>
+        <w:t xml:space="preserve"> on an </w:t>
+      </w:r>
+      <w:proofErr w:type="spellStart"/>
+      <w:r>
+        <w:t>HelloHelper</w:t>
+      </w:r>
+      <w:proofErr w:type="spellEnd"/>
+      <w:r>
+        <w:t xml:space="preserve"> instance </w:t>
+      </w:r>
+    </w:p>
+    <w:p>
+      <w:r>
+        <w:rPr>
+          <w:noProof/>
+        </w:rPr>
+        <w:drawing>
+          <wp:inline distT="0" distB="0" distL="0" distR="0" wp14:anchorId="35FDBD75" wp14:editId="74F35115">
+            <wp:extent cx="4352925" cy="1685925"/>
+            <wp:effectExtent l="0" t="0" r="9525" b="9525"/>
+            <wp:docPr id="23" name="Picture 23"/>
+            <wp:cNvGraphicFramePr>
+              <a:graphicFrameLocks xmlns:a="http://schemas.openxmlformats.org/drawingml/2006/main" noChangeAspect="1"/>
+            </wp:cNvGraphicFramePr>
+            <a:graphic xmlns:a="http://schemas.openxmlformats.org/drawingml/2006/main">
+              <a:graphicData uri="http://schemas.openxmlformats.org/drawingml/2006/picture">
+                <pic:pic xmlns:pic="http://schemas.openxmlformats.org/drawingml/2006/picture">
+                  <pic:nvPicPr>
+                    <pic:cNvPr id="1" name=""/>
+                    <pic:cNvPicPr/>
+                  </pic:nvPicPr>
+                  <pic:blipFill>
+                    <a:blip r:embed="rId30"/>
+                    <a:stretch>
+                      <a:fillRect/>
+                    </a:stretch>
+                  </pic:blipFill>
+                  <pic:spPr>
+                    <a:xfrm>
+                      <a:off x="0" y="0"/>
+                      <a:ext cx="4352925" cy="1685925"/>
+                    </a:xfrm>
+                    <a:prstGeom prst="rect">
+                      <a:avLst/>
+                    </a:prstGeom>
+                  </pic:spPr>
+                </pic:pic>
+              </a:graphicData>
+            </a:graphic>
+          </wp:inline>
+        </w:drawing>
+      </w:r>
+    </w:p>
+    <w:p>
+      <w:pPr>
+        <w:pStyle w:val="ListParagraph"/>
+        <w:numPr>
+          <w:ilvl w:val="0"/>
+          <w:numId w:val="12"/>
+        </w:numPr>
+      </w:pPr>
+      <w:proofErr w:type="spellStart"/>
+      <w:r>
+        <w:t>HelloHelper.SayHello</w:t>
+      </w:r>
+      <w:proofErr w:type="spellEnd"/>
+      <w:r>
+        <w:t xml:space="preserve">() returns a string </w:t>
+      </w:r>
+    </w:p>
+    <w:p/>
+    <w:p>
+      <w:pPr>
+        <w:pStyle w:val="ListParagraph"/>
+        <w:numPr>
+          <w:ilvl w:val="0"/>
+          <w:numId w:val="12"/>
+        </w:numPr>
+      </w:pPr>
+      <w:r>
+        <w:t xml:space="preserve">.NET methods invoked by JS must be decorated with </w:t>
+      </w:r>
+      <w:r>
+        <w:t>[</w:t>
+      </w:r>
+      <w:proofErr w:type="spellStart"/>
+      <w:r>
+        <w:t>JSInvokable</w:t>
+      </w:r>
+      <w:proofErr w:type="spellEnd"/>
+      <w:r>
+        <w:t>]</w:t>
+      </w:r>
+    </w:p>
+    <w:p/>
+    <w:p>
+      <w:pPr>
+        <w:pStyle w:val="ListParagraph"/>
+        <w:numPr>
+          <w:ilvl w:val="0"/>
+          <w:numId w:val="12"/>
+        </w:numPr>
+      </w:pPr>
+      <w:r>
+        <w:lastRenderedPageBreak/>
+        <w:t>View calls a method on .NET Component</w:t>
+      </w:r>
+    </w:p>
+    <w:p>
+      <w:r>
+        <w:rPr>
+          <w:noProof/>
+        </w:rPr>
+        <w:drawing>
+          <wp:inline distT="0" distB="0" distL="0" distR="0" wp14:anchorId="7FFD753F" wp14:editId="673B58D7">
+            <wp:extent cx="5819775" cy="828675"/>
+            <wp:effectExtent l="0" t="0" r="9525" b="9525"/>
+            <wp:docPr id="13" name="Picture 13"/>
+            <wp:cNvGraphicFramePr>
+              <a:graphicFrameLocks xmlns:a="http://schemas.openxmlformats.org/drawingml/2006/main" noChangeAspect="1"/>
+            </wp:cNvGraphicFramePr>
+            <a:graphic xmlns:a="http://schemas.openxmlformats.org/drawingml/2006/main">
+              <a:graphicData uri="http://schemas.openxmlformats.org/drawingml/2006/picture">
+                <pic:pic xmlns:pic="http://schemas.openxmlformats.org/drawingml/2006/picture">
+                  <pic:nvPicPr>
+                    <pic:cNvPr id="1" name=""/>
+                    <pic:cNvPicPr/>
+                  </pic:nvPicPr>
+                  <pic:blipFill>
+                    <a:blip r:embed="rId31"/>
+                    <a:stretch>
+                      <a:fillRect/>
+                    </a:stretch>
+                  </pic:blipFill>
+                  <pic:spPr>
+                    <a:xfrm>
+                      <a:off x="0" y="0"/>
+                      <a:ext cx="5819775" cy="828675"/>
+                    </a:xfrm>
+                    <a:prstGeom prst="rect">
+                      <a:avLst/>
+                    </a:prstGeom>
+                  </pic:spPr>
+                </pic:pic>
+              </a:graphicData>
+            </a:graphic>
+          </wp:inline>
+        </w:drawing>
+      </w:r>
+    </w:p>
+    <w:p>
+      <w:pPr>
+        <w:pStyle w:val="ListParagraph"/>
+        <w:numPr>
+          <w:ilvl w:val="0"/>
+          <w:numId w:val="12"/>
+        </w:numPr>
+      </w:pPr>
+      <w:r>
+        <w:t>.NET Component</w:t>
+      </w:r>
+      <w:r>
+        <w:t xml:space="preserve"> in this case uses a “helper” </w:t>
+      </w:r>
+    </w:p>
+    <w:p>
+      <w:r>
+        <w:rPr>
+          <w:noProof/>
+        </w:rPr>
+        <w:drawing>
+          <wp:inline distT="0" distB="0" distL="0" distR="0" wp14:anchorId="1141B189" wp14:editId="6B2B4E52">
+            <wp:extent cx="5943600" cy="929005"/>
+            <wp:effectExtent l="0" t="0" r="0" b="4445"/>
+            <wp:docPr id="27" name="Picture 27"/>
+            <wp:cNvGraphicFramePr>
+              <a:graphicFrameLocks xmlns:a="http://schemas.openxmlformats.org/drawingml/2006/main" noChangeAspect="1"/>
+            </wp:cNvGraphicFramePr>
+            <a:graphic xmlns:a="http://schemas.openxmlformats.org/drawingml/2006/main">
+              <a:graphicData uri="http://schemas.openxmlformats.org/drawingml/2006/picture">
+                <pic:pic xmlns:pic="http://schemas.openxmlformats.org/drawingml/2006/picture">
+                  <pic:nvPicPr>
+                    <pic:cNvPr id="1" name=""/>
+                    <pic:cNvPicPr/>
+                  </pic:nvPicPr>
+                  <pic:blipFill>
+                    <a:blip r:embed="rId32"/>
+                    <a:stretch>
+                      <a:fillRect/>
+                    </a:stretch>
+                  </pic:blipFill>
+                  <pic:spPr>
+                    <a:xfrm>
+                      <a:off x="0" y="0"/>
+                      <a:ext cx="5943600" cy="929005"/>
+                    </a:xfrm>
+                    <a:prstGeom prst="rect">
+                      <a:avLst/>
+                    </a:prstGeom>
+                  </pic:spPr>
+                </pic:pic>
+              </a:graphicData>
+            </a:graphic>
+          </wp:inline>
+        </w:drawing>
+      </w:r>
+    </w:p>
+    <w:p>
+      <w:pPr>
+        <w:pStyle w:val="ListParagraph"/>
+        <w:numPr>
+          <w:ilvl w:val="0"/>
+          <w:numId w:val="12"/>
+        </w:numPr>
+      </w:pPr>
+      <w:r>
+        <w:t xml:space="preserve">The helper – </w:t>
+      </w:r>
+      <w:proofErr w:type="spellStart"/>
+      <w:r>
+        <w:t>ExampleJSInterop</w:t>
+      </w:r>
+      <w:proofErr w:type="spellEnd"/>
+      <w:r>
+        <w:t xml:space="preserve"> – </w:t>
+      </w:r>
+    </w:p>
+    <w:p>
+      <w:pPr>
+        <w:pStyle w:val="ListParagraph"/>
+        <w:numPr>
+          <w:ilvl w:val="1"/>
+          <w:numId w:val="12"/>
+        </w:numPr>
+      </w:pPr>
+      <w:r>
+        <w:t xml:space="preserve">Creates the </w:t>
+      </w:r>
+      <w:proofErr w:type="spellStart"/>
+      <w:r>
+        <w:t>HelloHelper</w:t>
+      </w:r>
+      <w:proofErr w:type="spellEnd"/>
+      <w:r>
+        <w:t xml:space="preserve"> instance (injecting a value) </w:t>
+      </w:r>
+    </w:p>
+    <w:p>
+      <w:pPr>
+        <w:pStyle w:val="ListParagraph"/>
+        <w:numPr>
+          <w:ilvl w:val="1"/>
+          <w:numId w:val="12"/>
+        </w:numPr>
+      </w:pPr>
+      <w:r>
+        <w:t xml:space="preserve">Converts the </w:t>
+      </w:r>
+      <w:proofErr w:type="spellStart"/>
+      <w:r>
+        <w:t>HelloHelper</w:t>
+      </w:r>
+      <w:proofErr w:type="spellEnd"/>
+      <w:r>
+        <w:t xml:space="preserve"> to a help –</w:t>
+      </w:r>
+      <w:proofErr w:type="spellStart"/>
+      <w:r>
+        <w:t>DotNetObjectReference.Create</w:t>
+      </w:r>
+      <w:proofErr w:type="spellEnd"/>
+      <w:r>
+        <w:t>()</w:t>
+      </w:r>
+    </w:p>
+    <w:p>
+      <w:pPr>
+        <w:pStyle w:val="ListParagraph"/>
+        <w:numPr>
+          <w:ilvl w:val="1"/>
+          <w:numId w:val="12"/>
+        </w:numPr>
+      </w:pPr>
+      <w:r>
+        <w:t xml:space="preserve">Uses the </w:t>
+      </w:r>
+      <w:proofErr w:type="spellStart"/>
+      <w:r>
+        <w:t>JSRuntime</w:t>
+      </w:r>
+      <w:proofErr w:type="spellEnd"/>
+      <w:r>
+        <w:t xml:space="preserve"> to invoke the “</w:t>
+      </w:r>
+      <w:proofErr w:type="spellStart"/>
+      <w:r>
+        <w:t>MyStuff.sayHello</w:t>
+      </w:r>
+      <w:proofErr w:type="spellEnd"/>
+      <w:r>
+        <w:t xml:space="preserve">” function passing the </w:t>
+      </w:r>
+      <w:proofErr w:type="spellStart"/>
+      <w:r>
+        <w:t>HelloHelper</w:t>
+      </w:r>
+      <w:proofErr w:type="spellEnd"/>
+      <w:r>
+        <w:t xml:space="preserve"> instance </w:t>
+      </w:r>
+    </w:p>
+    <w:p>
+      <w:pPr>
+        <w:pStyle w:val="ListParagraph"/>
+        <w:ind w:left="360"/>
+      </w:pPr>
+    </w:p>
+    <w:p>
+      <w:pPr>
+        <w:pStyle w:val="ListParagraph"/>
+        <w:ind w:left="360"/>
+      </w:pPr>
+      <w:r>
+        <w:rPr>
+          <w:noProof/>
+        </w:rPr>
+        <w:drawing>
+          <wp:inline distT="0" distB="0" distL="0" distR="0" wp14:anchorId="43E3633F" wp14:editId="52B07FB6">
+            <wp:extent cx="5943600" cy="1053465"/>
+            <wp:effectExtent l="0" t="0" r="0" b="0"/>
+            <wp:docPr id="28" name="Picture 28"/>
+            <wp:cNvGraphicFramePr>
+              <a:graphicFrameLocks xmlns:a="http://schemas.openxmlformats.org/drawingml/2006/main" noChangeAspect="1"/>
+            </wp:cNvGraphicFramePr>
+            <a:graphic xmlns:a="http://schemas.openxmlformats.org/drawingml/2006/main">
+              <a:graphicData uri="http://schemas.openxmlformats.org/drawingml/2006/picture">
+                <pic:pic xmlns:pic="http://schemas.openxmlformats.org/drawingml/2006/picture">
+                  <pic:nvPicPr>
+                    <pic:cNvPr id="1" name=""/>
+                    <pic:cNvPicPr/>
+                  </pic:nvPicPr>
+                  <pic:blipFill>
+                    <a:blip r:embed="rId33"/>
+                    <a:stretch>
+                      <a:fillRect/>
+                    </a:stretch>
+                  </pic:blipFill>
+                  <pic:spPr>
+                    <a:xfrm>
+                      <a:off x="0" y="0"/>
+                      <a:ext cx="5943600" cy="1053465"/>
+                    </a:xfrm>
+                    <a:prstGeom prst="rect">
+                      <a:avLst/>
+                    </a:prstGeom>
+                  </pic:spPr>
+                </pic:pic>
+              </a:graphicData>
+            </a:graphic>
+          </wp:inline>
+        </w:drawing>
+      </w:r>
+    </w:p>
+    <w:p>
+      <w:pPr>
+        <w:pStyle w:val="ListParagraph"/>
+        <w:ind w:left="360"/>
+      </w:pPr>
+    </w:p>
+    <w:p>
+      <w:pPr>
+        <w:pStyle w:val="ListParagraph"/>
+        <w:numPr>
+          <w:ilvl w:val="0"/>
+          <w:numId w:val="12"/>
+        </w:numPr>
+      </w:pPr>
+      <w:r>
+        <w:t xml:space="preserve">JS function receives </w:t>
+      </w:r>
+      <w:r>
+        <w:t xml:space="preserve">the “helper” and invokes the </w:t>
+      </w:r>
+      <w:proofErr w:type="spellStart"/>
+      <w:r>
+        <w:t>SayHello</w:t>
+      </w:r>
+      <w:proofErr w:type="spellEnd"/>
+      <w:r>
+        <w:t xml:space="preserve"> method on the </w:t>
+      </w:r>
+      <w:proofErr w:type="spellStart"/>
+      <w:r>
+        <w:t>HelloHelper</w:t>
+      </w:r>
+      <w:proofErr w:type="spellEnd"/>
+      <w:r>
+        <w:t xml:space="preserve"> instance </w:t>
+      </w:r>
+    </w:p>
+    <w:p>
+      <w:pPr>
+        <w:pStyle w:val="ListParagraph"/>
+      </w:pPr>
+    </w:p>
+    <w:p>
+      <w:pPr>
+        <w:pStyle w:val="ListParagraph"/>
+      </w:pPr>
+      <w:r>
+        <w:rPr>
+          <w:noProof/>
+        </w:rPr>
+        <w:drawing>
+          <wp:inline distT="0" distB="0" distL="0" distR="0" wp14:anchorId="44A1DF12" wp14:editId="0213C722">
+            <wp:extent cx="4381500" cy="704850"/>
+            <wp:effectExtent l="0" t="0" r="0" b="0"/>
+            <wp:docPr id="29" name="Picture 29"/>
+            <wp:cNvGraphicFramePr>
+              <a:graphicFrameLocks xmlns:a="http://schemas.openxmlformats.org/drawingml/2006/main" noChangeAspect="1"/>
+            </wp:cNvGraphicFramePr>
+            <a:graphic xmlns:a="http://schemas.openxmlformats.org/drawingml/2006/main">
+              <a:graphicData uri="http://schemas.openxmlformats.org/drawingml/2006/picture">
+                <pic:pic xmlns:pic="http://schemas.openxmlformats.org/drawingml/2006/picture">
+                  <pic:nvPicPr>
+                    <pic:cNvPr id="1" name=""/>
+                    <pic:cNvPicPr/>
+                  </pic:nvPicPr>
+                  <pic:blipFill>
+                    <a:blip r:embed="rId34"/>
+                    <a:stretch>
+                      <a:fillRect/>
+                    </a:stretch>
+                  </pic:blipFill>
+                  <pic:spPr>
+                    <a:xfrm>
+                      <a:off x="0" y="0"/>
+                      <a:ext cx="4381500" cy="704850"/>
+                    </a:xfrm>
+                    <a:prstGeom prst="rect">
+                      <a:avLst/>
+                    </a:prstGeom>
+                  </pic:spPr>
+                </pic:pic>
+              </a:graphicData>
+            </a:graphic>
+          </wp:inline>
+        </w:drawing>
+      </w:r>
+    </w:p>
+    <w:p>
+      <w:r>
+        <w:t xml:space="preserve">There is nothing “magical” about the fact that both JS and NET have a function/method named </w:t>
+      </w:r>
+      <w:proofErr w:type="spellStart"/>
+      <w:r>
+        <w:t>SayHello</w:t>
+      </w:r>
+      <w:proofErr w:type="spellEnd"/>
+      <w:r>
+        <w:t xml:space="preserve"> (case insensitive) </w:t>
+      </w:r>
+    </w:p>
+    <w:p>
+      <w:r>
+        <w:t xml:space="preserve">It could be </w:t>
+      </w:r>
+      <w:proofErr w:type="spellStart"/>
+      <w:r>
+        <w:t>jsSayHello</w:t>
+      </w:r>
+      <w:proofErr w:type="spellEnd"/>
+      <w:r>
+        <w:t xml:space="preserve"> and </w:t>
+      </w:r>
+      <w:proofErr w:type="spellStart"/>
+      <w:r>
+        <w:t>netSayHello</w:t>
+      </w:r>
+      <w:proofErr w:type="spellEnd"/>
+      <w:r>
+        <w:t xml:space="preserve">.  I just </w:t>
+      </w:r>
+      <w:proofErr w:type="gramStart"/>
+      <w:r>
+        <w:t>don’t</w:t>
+      </w:r>
+      <w:proofErr w:type="gramEnd"/>
+      <w:r>
+        <w:t xml:space="preserve"> want to go back and redo it…</w:t>
+      </w:r>
+    </w:p>
+    <w:p>
+      <w:r>
+        <w:t>You run it and you get</w:t>
+      </w:r>
+    </w:p>
+    <w:p>
+      <w:r>
+        <w:rPr>
+          <w:noProof/>
+        </w:rPr>
+        <w:drawing>
+          <wp:inline distT="0" distB="0" distL="0" distR="0" wp14:anchorId="2491559C" wp14:editId="05A3CFFF">
+            <wp:extent cx="4276725" cy="933450"/>
+            <wp:effectExtent l="0" t="0" r="9525" b="0"/>
+            <wp:docPr id="30" name="Picture 30"/>
+            <wp:cNvGraphicFramePr>
+              <a:graphicFrameLocks xmlns:a="http://schemas.openxmlformats.org/drawingml/2006/main" noChangeAspect="1"/>
+            </wp:cNvGraphicFramePr>
+            <a:graphic xmlns:a="http://schemas.openxmlformats.org/drawingml/2006/main">
+              <a:graphicData uri="http://schemas.openxmlformats.org/drawingml/2006/picture">
+                <pic:pic xmlns:pic="http://schemas.openxmlformats.org/drawingml/2006/picture">
+                  <pic:nvPicPr>
+                    <pic:cNvPr id="1" name=""/>
+                    <pic:cNvPicPr/>
+                  </pic:nvPicPr>
+                  <pic:blipFill>
+                    <a:blip r:embed="rId35"/>
+                    <a:stretch>
+                      <a:fillRect/>
+                    </a:stretch>
+                  </pic:blipFill>
+                  <pic:spPr>
+                    <a:xfrm>
+                      <a:off x="0" y="0"/>
+                      <a:ext cx="4276725" cy="933450"/>
+                    </a:xfrm>
+                    <a:prstGeom prst="rect">
+                      <a:avLst/>
+                    </a:prstGeom>
+                  </pic:spPr>
+                </pic:pic>
+              </a:graphicData>
+            </a:graphic>
+          </wp:inline>
+        </w:drawing>
+      </w:r>
+    </w:p>
+    <w:p>
       <w:bookmarkStart w:id="0" w:name="_GoBack"/>
       <w:bookmarkEnd w:id="0"/>
     </w:p>
@@ -3107,7 +3690,7 @@
   <w:abstractNum w:abstractNumId="7" w15:restartNumberingAfterBreak="0">
     <w:nsid w:val="607F2543"/>
     <w:multiLevelType w:val="hybridMultilevel"/>
-    <w:tmpl w:val="E918D9BE"/>
+    <w:tmpl w:val="BC884CCC"/>
     <w:lvl w:ilvl="0" w:tplc="04090001">
       <w:start w:val="1"/>
       <w:numFmt w:val="bullet"/>
@@ -3120,7 +3703,7 @@
         <w:rFonts w:ascii="Symbol" w:hAnsi="Symbol" w:hint="default"/>
       </w:rPr>
     </w:lvl>
-    <w:lvl w:ilvl="1" w:tplc="04090003" w:tentative="1">
+    <w:lvl w:ilvl="1" w:tplc="04090003">
       <w:start w:val="1"/>
       <w:numFmt w:val="bullet"/>
       <w:lvlText w:val="o"/>

</xml_diff>